<commit_message>
updated conference info word papers template
</commit_message>
<xml_diff>
--- a/word/nime-papers-template.docx
+++ b/word/nime-papers-template.docx
@@ -940,18 +940,18 @@
           <w:spacing w:val="-6"/>
         </w:rPr>
         <w:drawing>
-          <wp:anchor distT="0" distB="0" distL="114300" distR="114300" simplePos="0" relativeHeight="251661312" behindDoc="0" locked="0" layoutInCell="1" allowOverlap="1" wp14:anchorId="34C6061E" wp14:editId="7BA29EC8">
+          <wp:anchor distT="0" distB="0" distL="114300" distR="114300" simplePos="0" relativeHeight="251656191" behindDoc="0" locked="0" layoutInCell="1" allowOverlap="1" wp14:anchorId="7B7F59C9" wp14:editId="7404AB9D">
             <wp:simplePos x="0" y="0"/>
             <wp:positionH relativeFrom="column">
-              <wp:posOffset>-36195</wp:posOffset>
+              <wp:posOffset>-34471</wp:posOffset>
             </wp:positionH>
             <wp:positionV relativeFrom="page">
-              <wp:posOffset>9242425</wp:posOffset>
+              <wp:posOffset>9241971</wp:posOffset>
             </wp:positionV>
-            <wp:extent cx="3011170" cy="570230"/>
-            <wp:effectExtent l="0" t="0" r="0" b="1270"/>
+            <wp:extent cx="3019425" cy="585470"/>
+            <wp:effectExtent l="0" t="0" r="3175" b="0"/>
             <wp:wrapTopAndBottom/>
-            <wp:docPr id="667880193" name="Picture 2" descr="A close up of text&#10;&#10;Description automatically generated"/>
+            <wp:docPr id="1167993338" name="Picture 2" descr="A close-up of a text&#10;&#10;Description automatically generated"/>
             <wp:cNvGraphicFramePr>
               <a:graphicFrameLocks xmlns:a="http://schemas.openxmlformats.org/drawingml/2006/main" noChangeAspect="1"/>
             </wp:cNvGraphicFramePr>
@@ -959,7 +959,7 @@
               <a:graphicData uri="http://schemas.openxmlformats.org/drawingml/2006/picture">
                 <pic:pic xmlns:pic="http://schemas.openxmlformats.org/drawingml/2006/picture">
                   <pic:nvPicPr>
-                    <pic:cNvPr id="667880193" name="Picture 2" descr="A close up of text&#10;&#10;Description automatically generated"/>
+                    <pic:cNvPr id="1167993338" name="Picture 2" descr="A close-up of a text&#10;&#10;Description automatically generated"/>
                     <pic:cNvPicPr/>
                   </pic:nvPicPr>
                   <pic:blipFill>
@@ -971,7 +971,7 @@
                   <pic:spPr>
                     <a:xfrm>
                       <a:off x="0" y="0"/>
-                      <a:ext cx="3011170" cy="570230"/>
+                      <a:ext cx="3019425" cy="585470"/>
                     </a:xfrm>
                     <a:prstGeom prst="rect">
                       <a:avLst/>

</xml_diff>

<commit_message>
fixed typo attribution footer image
</commit_message>
<xml_diff>
--- a/word/nime-papers-template.docx
+++ b/word/nime-papers-template.docx
@@ -940,18 +940,18 @@
           <w:spacing w:val="-6"/>
         </w:rPr>
         <w:drawing>
-          <wp:anchor distT="0" distB="0" distL="114300" distR="114300" simplePos="0" relativeHeight="251656191" behindDoc="0" locked="0" layoutInCell="1" allowOverlap="1" wp14:anchorId="7B7F59C9" wp14:editId="7404AB9D">
+          <wp:anchor distT="0" distB="0" distL="114300" distR="114300" simplePos="0" relativeHeight="251656191" behindDoc="0" locked="0" layoutInCell="1" allowOverlap="1" wp14:anchorId="7B7F59C9" wp14:editId="6FAEA29A">
             <wp:simplePos x="0" y="0"/>
             <wp:positionH relativeFrom="column">
-              <wp:posOffset>-34471</wp:posOffset>
+              <wp:posOffset>-69215</wp:posOffset>
             </wp:positionH>
             <wp:positionV relativeFrom="page">
-              <wp:posOffset>9241971</wp:posOffset>
+              <wp:posOffset>9210480</wp:posOffset>
             </wp:positionV>
-            <wp:extent cx="3019425" cy="585470"/>
-            <wp:effectExtent l="0" t="0" r="3175" b="0"/>
+            <wp:extent cx="3016250" cy="585470"/>
+            <wp:effectExtent l="0" t="0" r="6350" b="0"/>
             <wp:wrapTopAndBottom/>
-            <wp:docPr id="1167993338" name="Picture 2" descr="A close-up of a text&#10;&#10;Description automatically generated"/>
+            <wp:docPr id="1167993338" name="Picture 2"/>
             <wp:cNvGraphicFramePr>
               <a:graphicFrameLocks xmlns:a="http://schemas.openxmlformats.org/drawingml/2006/main" noChangeAspect="1"/>
             </wp:cNvGraphicFramePr>
@@ -959,7 +959,7 @@
               <a:graphicData uri="http://schemas.openxmlformats.org/drawingml/2006/picture">
                 <pic:pic xmlns:pic="http://schemas.openxmlformats.org/drawingml/2006/picture">
                   <pic:nvPicPr>
-                    <pic:cNvPr id="1167993338" name="Picture 2" descr="A close-up of a text&#10;&#10;Description automatically generated"/>
+                    <pic:cNvPr id="1167993338" name="Picture 2"/>
                     <pic:cNvPicPr/>
                   </pic:nvPicPr>
                   <pic:blipFill>
@@ -971,7 +971,7 @@
                   <pic:spPr>
                     <a:xfrm>
                       <a:off x="0" y="0"/>
-                      <a:ext cx="3019425" cy="585470"/>
+                      <a:ext cx="3016250" cy="585470"/>
                     </a:xfrm>
                     <a:prstGeom prst="rect">
                       <a:avLst/>

</xml_diff>